<commit_message>
Discourage the bot from developing its queen early. Add an option to autoplay the game, with the bot playing as both sides
</commit_message>
<xml_diff>
--- a/Performance of the bot.docx
+++ b/Performance of the bot.docx
@@ -113,8 +113,6 @@
           <w:szCs w:val="26"/>
         </w:rPr>
       </w:pPr>
-      <w:bookmarkStart w:id="0" w:name="_GoBack"/>
-      <w:bookmarkEnd w:id="0"/>
     </w:p>
     <w:p>
       <w:pPr>
@@ -664,11 +662,10 @@
         <w:rPr>
           <w:noProof/>
         </w:rPr>
-        <w:lastRenderedPageBreak/>
         <w:drawing>
-          <wp:inline distT="0" distB="0" distL="0" distR="0" wp14:anchorId="37F936A6" wp14:editId="4BF0B153">
-            <wp:extent cx="5943600" cy="5892800"/>
-            <wp:effectExtent l="0" t="0" r="0" b="0"/>
+          <wp:inline distT="0" distB="0" distL="0" distR="0" wp14:anchorId="2DD28695" wp14:editId="0081DCF2">
+            <wp:extent cx="4505734" cy="4467225"/>
+            <wp:effectExtent l="0" t="0" r="9525" b="0"/>
             <wp:docPr id="2" name="Picture 2"/>
             <wp:cNvGraphicFramePr>
               <a:graphicFrameLocks xmlns:a="http://schemas.openxmlformats.org/drawingml/2006/main" noChangeAspect="1"/>
@@ -689,7 +686,7 @@
                   <pic:spPr>
                     <a:xfrm>
                       <a:off x="0" y="0"/>
-                      <a:ext cx="5943600" cy="5892800"/>
+                      <a:ext cx="4508443" cy="4469911"/>
                     </a:xfrm>
                     <a:prstGeom prst="rect">
                       <a:avLst/>
@@ -716,249 +713,638 @@
           <w:sz w:val="26"/>
           <w:szCs w:val="26"/>
         </w:rPr>
+        <w:lastRenderedPageBreak/>
+        <w:t>[Result "1-0"]</w:t>
+      </w:r>
+    </w:p>
+    <w:p>
+      <w:pPr>
+        <w:rPr>
+          <w:rFonts w:ascii="Palatino Linotype" w:hAnsi="Palatino Linotype"/>
+          <w:sz w:val="26"/>
+          <w:szCs w:val="26"/>
+        </w:rPr>
+      </w:pPr>
+      <w:r>
+        <w:rPr>
+          <w:rFonts w:ascii="Palatino Linotype" w:hAnsi="Palatino Linotype"/>
+          <w:sz w:val="26"/>
+          <w:szCs w:val="26"/>
+        </w:rPr>
+        <w:t>1. e3 e5 {Don't you just love queens $2} 2. Qg4 h5 {I'm coming at you $1} 3. Qc4 b5</w:t>
+      </w:r>
+    </w:p>
+    <w:p>
+      <w:pPr>
+        <w:rPr>
+          <w:rFonts w:ascii="Palatino Linotype" w:hAnsi="Palatino Linotype"/>
+          <w:sz w:val="26"/>
+          <w:szCs w:val="26"/>
+        </w:rPr>
+      </w:pPr>
+      <w:r>
+        <w:rPr>
+          <w:rFonts w:ascii="Palatino Linotype" w:hAnsi="Palatino Linotype"/>
+          <w:sz w:val="26"/>
+          <w:szCs w:val="26"/>
+        </w:rPr>
+        <w:t>4. Qd5 {What do you think you're doing $2} 4... c6 5. Qxe5+ {There goes a piece.}</w:t>
+      </w:r>
+    </w:p>
+    <w:p>
+      <w:pPr>
+        <w:rPr>
+          <w:rFonts w:ascii="Palatino Linotype" w:hAnsi="Palatino Linotype"/>
+          <w:sz w:val="26"/>
+          <w:szCs w:val="26"/>
+        </w:rPr>
+      </w:pPr>
+      <w:r>
+        <w:rPr>
+          <w:rFonts w:ascii="Palatino Linotype" w:hAnsi="Palatino Linotype"/>
+          <w:sz w:val="26"/>
+          <w:szCs w:val="26"/>
+        </w:rPr>
+        <w:t>5... Qe7 6. Nf3 d6 7. Qxe7+ {Oh. Maybe that's why I wasn't supposed to bring my</w:t>
+      </w:r>
+    </w:p>
+    <w:p>
+      <w:pPr>
+        <w:rPr>
+          <w:rFonts w:ascii="Palatino Linotype" w:hAnsi="Palatino Linotype"/>
+          <w:sz w:val="26"/>
+          <w:szCs w:val="26"/>
+        </w:rPr>
+      </w:pPr>
+      <w:r>
+        <w:rPr>
+          <w:rFonts w:ascii="Palatino Linotype" w:hAnsi="Palatino Linotype"/>
+          <w:sz w:val="26"/>
+          <w:szCs w:val="26"/>
+        </w:rPr>
+        <w:t>queen out.} 7... Bxe7 {For me $2 You shouldn't have.} 8. Bd3 a5 9. a4 b4 10. b3</w:t>
+      </w:r>
+    </w:p>
+    <w:p>
+      <w:pPr>
+        <w:rPr>
+          <w:rFonts w:ascii="Palatino Linotype" w:hAnsi="Palatino Linotype"/>
+          <w:sz w:val="26"/>
+          <w:szCs w:val="26"/>
+        </w:rPr>
+      </w:pPr>
+      <w:r>
+        <w:rPr>
+          <w:rFonts w:ascii="Palatino Linotype" w:hAnsi="Palatino Linotype"/>
+          <w:sz w:val="26"/>
+          <w:szCs w:val="26"/>
+        </w:rPr>
+        <w:t>Ba6 11. Bb2 Bxd3 12. cxd3 Bf6 13. Bxf6 Nxf6 14. Ke2 Nh7 15. Rc1 Ra7 16. Nd4 Nd7</w:t>
+      </w:r>
+    </w:p>
+    <w:p>
+      <w:pPr>
+        <w:rPr>
+          <w:rFonts w:ascii="Palatino Linotype" w:hAnsi="Palatino Linotype"/>
+          <w:sz w:val="26"/>
+          <w:szCs w:val="26"/>
+        </w:rPr>
+      </w:pPr>
+      <w:r>
+        <w:rPr>
+          <w:rFonts w:ascii="Palatino Linotype" w:hAnsi="Palatino Linotype"/>
+          <w:sz w:val="26"/>
+          <w:szCs w:val="26"/>
+        </w:rPr>
+        <w:t>17. Rxc6 {How did you avoid my early queen attacks $2 What am I going to do $2}</w:t>
+      </w:r>
+    </w:p>
+    <w:p>
+      <w:pPr>
+        <w:rPr>
+          <w:rFonts w:ascii="Palatino Linotype" w:hAnsi="Palatino Linotype"/>
+          <w:sz w:val="26"/>
+          <w:szCs w:val="26"/>
+          <w:lang w:val="fr-FR"/>
+        </w:rPr>
+      </w:pPr>
+      <w:r>
+        <w:rPr>
+          <w:rFonts w:ascii="Palatino Linotype" w:hAnsi="Palatino Linotype"/>
+          <w:sz w:val="26"/>
+          <w:szCs w:val="26"/>
+        </w:rPr>
+        <w:t xml:space="preserve">17... Ng5 18. Rc8+ {Oof $1 Better get the king safe.} </w:t>
+      </w:r>
+      <w:r>
+        <w:rPr>
+          <w:rFonts w:ascii="Palatino Linotype" w:hAnsi="Palatino Linotype"/>
+          <w:sz w:val="26"/>
+          <w:szCs w:val="26"/>
+          <w:lang w:val="fr-FR"/>
+        </w:rPr>
+        <w:t>18... Ke7 19. Rxh8 Ne6 20.</w:t>
+      </w:r>
+    </w:p>
+    <w:p>
+      <w:pPr>
+        <w:rPr>
+          <w:rFonts w:ascii="Palatino Linotype" w:hAnsi="Palatino Linotype"/>
+          <w:sz w:val="26"/>
+          <w:szCs w:val="26"/>
+        </w:rPr>
+      </w:pPr>
+      <w:r>
+        <w:rPr>
+          <w:rFonts w:ascii="Palatino Linotype" w:hAnsi="Palatino Linotype"/>
+          <w:sz w:val="26"/>
+          <w:szCs w:val="26"/>
+          <w:lang w:val="fr-FR"/>
+        </w:rPr>
+        <w:t xml:space="preserve">Nc6+ Kf6 21. </w:t>
+      </w:r>
+      <w:r>
+        <w:rPr>
+          <w:rFonts w:ascii="Palatino Linotype" w:hAnsi="Palatino Linotype"/>
+          <w:sz w:val="26"/>
+          <w:szCs w:val="26"/>
+        </w:rPr>
+        <w:t>Nxa7 Nec5 22. Rxh5 Nxb3 23. Nc8 g6 24. Rd5 Nxa1 25. Rxd6+ Kg7 26.</w:t>
+      </w:r>
+    </w:p>
+    <w:p>
+      <w:pPr>
+        <w:rPr>
+          <w:rFonts w:ascii="Palatino Linotype" w:hAnsi="Palatino Linotype"/>
+          <w:sz w:val="26"/>
+          <w:szCs w:val="26"/>
+          <w:lang w:val="fr-FR"/>
+        </w:rPr>
+      </w:pPr>
+      <w:r>
+        <w:rPr>
+          <w:rFonts w:ascii="Palatino Linotype" w:hAnsi="Palatino Linotype"/>
+          <w:sz w:val="26"/>
+          <w:szCs w:val="26"/>
+        </w:rPr>
+        <w:t xml:space="preserve">Rxd7 Nb3 27. Rc7 Kh6 28. Nd6 f6 29. d4 Kg5 30. </w:t>
+      </w:r>
+      <w:r>
+        <w:rPr>
+          <w:rFonts w:ascii="Palatino Linotype" w:hAnsi="Palatino Linotype"/>
+          <w:sz w:val="26"/>
+          <w:szCs w:val="26"/>
+          <w:lang w:val="fr-FR"/>
+        </w:rPr>
+        <w:t>Ne4+ Kf5 31. d3 Kg4 32. f3+ {I'm</w:t>
+      </w:r>
+    </w:p>
+    <w:p>
+      <w:pPr>
+        <w:rPr>
+          <w:rFonts w:ascii="Palatino Linotype" w:hAnsi="Palatino Linotype"/>
+          <w:sz w:val="26"/>
+          <w:szCs w:val="26"/>
+        </w:rPr>
+      </w:pPr>
+      <w:r>
+        <w:rPr>
+          <w:rFonts w:ascii="Palatino Linotype" w:hAnsi="Palatino Linotype"/>
+          <w:sz w:val="26"/>
+          <w:szCs w:val="26"/>
+        </w:rPr>
+        <w:t>starting to get a bit worried about this one.} 32... Kf5 33. Rc6 Nxd4+ {Look</w:t>
+      </w:r>
+    </w:p>
+    <w:p>
+      <w:pPr>
+        <w:rPr>
+          <w:rFonts w:ascii="Palatino Linotype" w:hAnsi="Palatino Linotype"/>
+          <w:sz w:val="26"/>
+          <w:szCs w:val="26"/>
+        </w:rPr>
+      </w:pPr>
+      <w:r>
+        <w:rPr>
+          <w:rFonts w:ascii="Palatino Linotype" w:hAnsi="Palatino Linotype"/>
+          <w:sz w:val="26"/>
+          <w:szCs w:val="26"/>
+        </w:rPr>
+        <w:t>out $1} 34. exd4 g5 35. Rxf6# {How did you defend that and come out ahead $6 Can I</w:t>
+      </w:r>
+    </w:p>
+    <w:p>
+      <w:pPr>
+        <w:rPr>
+          <w:rFonts w:ascii="Palatino Linotype" w:hAnsi="Palatino Linotype"/>
+          <w:sz w:val="26"/>
+          <w:szCs w:val="26"/>
+        </w:rPr>
+      </w:pPr>
+      <w:r>
+        <w:rPr>
+          <w:rFonts w:ascii="Palatino Linotype" w:hAnsi="Palatino Linotype"/>
+          <w:sz w:val="26"/>
+          <w:szCs w:val="26"/>
+        </w:rPr>
+        <w:t>get a rematch $2} 1-0</w:t>
+      </w:r>
+    </w:p>
+    <w:p>
+      <w:pPr>
+        <w:rPr>
+          <w:rFonts w:ascii="Palatino Linotype" w:hAnsi="Palatino Linotype"/>
+          <w:sz w:val="26"/>
+          <w:szCs w:val="26"/>
+        </w:rPr>
+      </w:pPr>
+    </w:p>
+    <w:p>
+      <w:pPr>
+        <w:rPr>
+          <w:rFonts w:ascii="Palatino Linotype" w:hAnsi="Palatino Linotype"/>
+          <w:sz w:val="26"/>
+          <w:szCs w:val="26"/>
+        </w:rPr>
+      </w:pPr>
+      <w:r>
+        <w:rPr>
+          <w:rFonts w:ascii="Palatino Linotype" w:hAnsi="Palatino Linotype"/>
+          <w:sz w:val="26"/>
+          <w:szCs w:val="26"/>
+        </w:rPr>
+        <w:t>17/7/25</w:t>
+      </w:r>
+    </w:p>
+    <w:p>
+      <w:pPr>
+        <w:rPr>
+          <w:rFonts w:ascii="Palatino Linotype" w:hAnsi="Palatino Linotype"/>
+          <w:sz w:val="26"/>
+          <w:szCs w:val="26"/>
+        </w:rPr>
+      </w:pPr>
+      <w:r>
+        <w:rPr>
+          <w:rFonts w:ascii="Palatino Linotype" w:hAnsi="Palatino Linotype"/>
+          <w:sz w:val="26"/>
+          <w:szCs w:val="26"/>
+        </w:rPr>
+        <w:t>Update: Discourage the bot from developing its queen early. Add an option to autoplay the game, with the bot playing as both sides</w:t>
+      </w:r>
+      <w:bookmarkStart w:id="0" w:name="_GoBack"/>
+      <w:bookmarkEnd w:id="0"/>
+    </w:p>
+    <w:p>
+      <w:pPr>
+        <w:rPr>
+          <w:rFonts w:ascii="Palatino Linotype" w:hAnsi="Palatino Linotype"/>
+          <w:sz w:val="26"/>
+          <w:szCs w:val="26"/>
+        </w:rPr>
+      </w:pPr>
+      <w:r>
+        <w:rPr>
+          <w:rFonts w:ascii="Palatino Linotype" w:hAnsi="Palatino Linotype"/>
+          <w:sz w:val="26"/>
+          <w:szCs w:val="26"/>
+        </w:rPr>
+        <w:t>Current model: Using alpha-beta pruning to evaluate the position with max depth = 5, searching time around 5s.</w:t>
+      </w:r>
+    </w:p>
+    <w:p>
+      <w:pPr>
+        <w:rPr>
+          <w:rFonts w:ascii="Palatino Linotype" w:hAnsi="Palatino Linotype"/>
+          <w:sz w:val="26"/>
+          <w:szCs w:val="26"/>
+        </w:rPr>
+      </w:pPr>
+      <w:r>
+        <w:rPr>
+          <w:rFonts w:ascii="Palatino Linotype" w:hAnsi="Palatino Linotype"/>
+          <w:sz w:val="26"/>
+          <w:szCs w:val="26"/>
+        </w:rPr>
+        <w:t>Evaluate the board using materials, mobility of the pieces, the possession of the center, and the development of pieces.</w:t>
+      </w:r>
+    </w:p>
+    <w:p>
+      <w:pPr>
+        <w:rPr>
+          <w:rFonts w:ascii="Palatino Linotype" w:hAnsi="Palatino Linotype"/>
+          <w:sz w:val="26"/>
+          <w:szCs w:val="26"/>
+        </w:rPr>
+      </w:pPr>
+    </w:p>
+    <w:p>
+      <w:pPr>
+        <w:rPr>
+          <w:rFonts w:ascii="Palatino Linotype" w:hAnsi="Palatino Linotype"/>
+          <w:sz w:val="26"/>
+          <w:szCs w:val="26"/>
+        </w:rPr>
+      </w:pPr>
+      <w:r>
+        <w:rPr>
+          <w:rFonts w:ascii="Palatino Linotype" w:hAnsi="Palatino Linotype"/>
+          <w:sz w:val="26"/>
+          <w:szCs w:val="26"/>
+        </w:rPr>
+        <w:t>An example game: Bot (White) against Chess.com bot Nelson (</w:t>
+      </w:r>
+      <w:r>
+        <w:rPr>
+          <w:rFonts w:ascii="Palatino Linotype" w:hAnsi="Palatino Linotype"/>
+          <w:sz w:val="26"/>
+          <w:szCs w:val="26"/>
+        </w:rPr>
+        <w:t>1500</w:t>
+      </w:r>
+      <w:r>
+        <w:rPr>
+          <w:rFonts w:ascii="Palatino Linotype" w:hAnsi="Palatino Linotype"/>
+          <w:sz w:val="26"/>
+          <w:szCs w:val="26"/>
+        </w:rPr>
+        <w:t>) (Black)</w:t>
+      </w:r>
+    </w:p>
+    <w:p>
+      <w:pPr>
+        <w:rPr>
+          <w:rFonts w:ascii="Palatino Linotype" w:hAnsi="Palatino Linotype"/>
+          <w:sz w:val="26"/>
+          <w:szCs w:val="26"/>
+        </w:rPr>
+      </w:pPr>
+      <w:r>
+        <w:rPr>
+          <w:rFonts w:ascii="Palatino Linotype" w:hAnsi="Palatino Linotype"/>
+          <w:sz w:val="26"/>
+          <w:szCs w:val="26"/>
+        </w:rPr>
+        <w:lastRenderedPageBreak/>
+        <w:drawing>
+          <wp:inline distT="0" distB="0" distL="0" distR="0" wp14:anchorId="42B65CEC" wp14:editId="00A4B538">
+            <wp:extent cx="4856861" cy="4838700"/>
+            <wp:effectExtent l="0" t="0" r="1270" b="0"/>
+            <wp:docPr id="3" name="Picture 3"/>
+            <wp:cNvGraphicFramePr>
+              <a:graphicFrameLocks xmlns:a="http://schemas.openxmlformats.org/drawingml/2006/main" noChangeAspect="1"/>
+            </wp:cNvGraphicFramePr>
+            <a:graphic xmlns:a="http://schemas.openxmlformats.org/drawingml/2006/main">
+              <a:graphicData uri="http://schemas.openxmlformats.org/drawingml/2006/picture">
+                <pic:pic xmlns:pic="http://schemas.openxmlformats.org/drawingml/2006/picture">
+                  <pic:nvPicPr>
+                    <pic:cNvPr id="1" name=""/>
+                    <pic:cNvPicPr/>
+                  </pic:nvPicPr>
+                  <pic:blipFill>
+                    <a:blip r:embed="rId6"/>
+                    <a:stretch>
+                      <a:fillRect/>
+                    </a:stretch>
+                  </pic:blipFill>
+                  <pic:spPr>
+                    <a:xfrm>
+                      <a:off x="0" y="0"/>
+                      <a:ext cx="4858134" cy="4839968"/>
+                    </a:xfrm>
+                    <a:prstGeom prst="rect">
+                      <a:avLst/>
+                    </a:prstGeom>
+                  </pic:spPr>
+                </pic:pic>
+              </a:graphicData>
+            </a:graphic>
+          </wp:inline>
+        </w:drawing>
+      </w:r>
+    </w:p>
+    <w:p>
+      <w:pPr>
+        <w:rPr>
+          <w:rFonts w:ascii="Palatino Linotype" w:hAnsi="Palatino Linotype"/>
+          <w:sz w:val="26"/>
+          <w:szCs w:val="26"/>
+        </w:rPr>
+      </w:pPr>
+      <w:r>
+        <w:rPr>
+          <w:rFonts w:ascii="Palatino Linotype" w:hAnsi="Palatino Linotype"/>
+          <w:sz w:val="26"/>
+          <w:szCs w:val="26"/>
+        </w:rPr>
+        <w:t>[Result "0-1"]</w:t>
+      </w:r>
+    </w:p>
+    <w:p>
+      <w:pPr>
+        <w:rPr>
+          <w:rFonts w:ascii="Palatino Linotype" w:hAnsi="Palatino Linotype"/>
+          <w:sz w:val="26"/>
+          <w:szCs w:val="26"/>
+        </w:rPr>
+      </w:pPr>
+      <w:r>
+        <w:rPr>
+          <w:rFonts w:ascii="Palatino Linotype" w:hAnsi="Palatino Linotype"/>
+          <w:sz w:val="26"/>
+          <w:szCs w:val="26"/>
+        </w:rPr>
+        <w:t>1. e3 d5 2. Nc3 d4 {A fiery position is what I seek $1} 3. exd4 {Things are</w:t>
+      </w:r>
+    </w:p>
+    <w:p>
+      <w:pPr>
+        <w:rPr>
+          <w:rFonts w:ascii="Palatino Linotype" w:hAnsi="Palatino Linotype"/>
+          <w:sz w:val="26"/>
+          <w:szCs w:val="26"/>
+        </w:rPr>
+      </w:pPr>
+      <w:r>
+        <w:rPr>
+          <w:rFonts w:ascii="Palatino Linotype" w:hAnsi="Palatino Linotype"/>
+          <w:sz w:val="26"/>
+          <w:szCs w:val="26"/>
+        </w:rPr>
+        <w:t>beginning to heat up, non $2} 3... Qxd4 4. Bb5+ {That's not very nice.} 4... c6 5.</w:t>
+      </w:r>
+    </w:p>
+    <w:p>
+      <w:pPr>
+        <w:rPr>
+          <w:rFonts w:ascii="Palatino Linotype" w:hAnsi="Palatino Linotype"/>
+          <w:sz w:val="26"/>
+          <w:szCs w:val="26"/>
+        </w:rPr>
+      </w:pPr>
+      <w:r>
+        <w:rPr>
+          <w:rFonts w:ascii="Palatino Linotype" w:hAnsi="Palatino Linotype"/>
+          <w:sz w:val="26"/>
+          <w:szCs w:val="26"/>
+        </w:rPr>
+        <w:t>Nf3 Qd6 6. Bc4 b5 7. Nxb5 cxb5 8. Bxb5+ Bd7 9. Bxd7+ Nxd7 10. d4 e5 11. Bg5 e4</w:t>
+      </w:r>
+    </w:p>
+    <w:p>
+      <w:pPr>
+        <w:rPr>
+          <w:rFonts w:ascii="Palatino Linotype" w:hAnsi="Palatino Linotype"/>
+          <w:sz w:val="26"/>
+          <w:szCs w:val="26"/>
+        </w:rPr>
+      </w:pPr>
+      <w:r>
+        <w:rPr>
+          <w:rFonts w:ascii="Palatino Linotype" w:hAnsi="Palatino Linotype"/>
+          <w:sz w:val="26"/>
+          <w:szCs w:val="26"/>
+        </w:rPr>
+        <w:t>12. Nh4 f6 13. Qh5+ g6 14. Nxg6 hxg6 15. Qxh8 Qd5 16. Be3 Qc4 17. a3 a5 18. Kd1</w:t>
+      </w:r>
+    </w:p>
+    <w:p>
+      <w:pPr>
+        <w:rPr>
+          <w:rFonts w:ascii="Palatino Linotype" w:hAnsi="Palatino Linotype"/>
+          <w:sz w:val="26"/>
+          <w:szCs w:val="26"/>
+        </w:rPr>
+      </w:pPr>
+      <w:r>
+        <w:rPr>
+          <w:rFonts w:ascii="Palatino Linotype" w:hAnsi="Palatino Linotype"/>
+          <w:sz w:val="26"/>
+          <w:szCs w:val="26"/>
+        </w:rPr>
+        <w:t>Rb8 19. Qh7 Rxb2 20. Qxg6+ Kd8 21. Qxe4 Nc5 22. Qa8+ Kd7 23. Ke1 Rxc2 24. Qf3</w:t>
+      </w:r>
+    </w:p>
+    <w:p>
+      <w:pPr>
+        <w:rPr>
+          <w:rFonts w:ascii="Palatino Linotype" w:hAnsi="Palatino Linotype"/>
+          <w:sz w:val="26"/>
+          <w:szCs w:val="26"/>
+          <w:lang w:val="fr-FR"/>
+        </w:rPr>
+      </w:pPr>
+      <w:r>
+        <w:rPr>
+          <w:rFonts w:ascii="Palatino Linotype" w:hAnsi="Palatino Linotype"/>
+          <w:sz w:val="26"/>
+          <w:szCs w:val="26"/>
+        </w:rPr>
+        <w:t xml:space="preserve">Nd3+ {It's getting toasty in here $1} 25. </w:t>
+      </w:r>
+      <w:r>
+        <w:rPr>
+          <w:rFonts w:ascii="Palatino Linotype" w:hAnsi="Palatino Linotype"/>
+          <w:sz w:val="26"/>
+          <w:szCs w:val="26"/>
+          <w:lang w:val="fr-FR"/>
+        </w:rPr>
+        <w:t>Kd1 Rb2 26. Qf5+ Ke8 27. Qe4+ Ne7 28.</w:t>
+      </w:r>
+    </w:p>
+    <w:p>
+      <w:pPr>
+        <w:rPr>
+          <w:rFonts w:ascii="Palatino Linotype" w:hAnsi="Palatino Linotype"/>
+          <w:sz w:val="26"/>
+          <w:szCs w:val="26"/>
+        </w:rPr>
+      </w:pPr>
+      <w:r>
+        <w:rPr>
+          <w:rFonts w:ascii="Palatino Linotype" w:hAnsi="Palatino Linotype"/>
+          <w:sz w:val="26"/>
+          <w:szCs w:val="26"/>
+        </w:rPr>
+        <w:t>Qa8+ Kf7 29. Bd2 Nd5 30. Qa7+ Be7 31. Ke2 Qc3 32. Rhd1 N3f4+ 33. Kf1 Rxd2 34.</w:t>
+      </w:r>
+    </w:p>
+    <w:p>
+      <w:pPr>
+        <w:rPr>
+          <w:rFonts w:ascii="Palatino Linotype" w:hAnsi="Palatino Linotype"/>
+          <w:sz w:val="26"/>
+          <w:szCs w:val="26"/>
+        </w:rPr>
+      </w:pPr>
+      <w:r>
+        <w:rPr>
+          <w:rFonts w:ascii="Palatino Linotype" w:hAnsi="Palatino Linotype"/>
+          <w:sz w:val="26"/>
+          <w:szCs w:val="26"/>
+        </w:rPr>
+        <w:t>Qb8 Qd3+ {I can't help but smile when an attack plays out like this ;)} 35. Kg1</w:t>
+      </w:r>
+    </w:p>
+    <w:p>
+      <w:pPr>
+        <w:rPr>
+          <w:rFonts w:ascii="Palatino Linotype" w:hAnsi="Palatino Linotype"/>
+          <w:sz w:val="26"/>
+          <w:szCs w:val="26"/>
+        </w:rPr>
+      </w:pPr>
+      <w:r>
+        <w:rPr>
+          <w:rFonts w:ascii="Palatino Linotype" w:hAnsi="Palatino Linotype"/>
+          <w:sz w:val="26"/>
+          <w:szCs w:val="26"/>
+        </w:rPr>
+        <w:lastRenderedPageBreak/>
+        <w:t>Rxd1+ 36. Rxd1 Qxd1# {Good game $1 Looks like your pieces went a bit cold at the</w:t>
+      </w:r>
+    </w:p>
+    <w:p>
+      <w:pPr>
+        <w:rPr>
+          <w:rFonts w:ascii="Palatino Linotype" w:hAnsi="Palatino Linotype"/>
+          <w:sz w:val="26"/>
+          <w:szCs w:val="26"/>
+        </w:rPr>
+      </w:pPr>
+      <w:r>
+        <w:rPr>
+          <w:rFonts w:ascii="Palatino Linotype" w:hAnsi="Palatino Linotype"/>
+          <w:sz w:val="26"/>
+          <w:szCs w:val="26"/>
+        </w:rPr>
+        <w:t>end. Want to play again $2} 0-1</w:t>
+      </w:r>
+    </w:p>
+    <w:p>
+      <w:pPr>
+        <w:rPr>
+          <w:rFonts w:ascii="Palatino Linotype" w:hAnsi="Palatino Linotype"/>
+          <w:sz w:val="26"/>
+          <w:szCs w:val="26"/>
+        </w:rPr>
+      </w:pPr>
+    </w:p>
+    <w:p>
+      <w:pPr>
+        <w:rPr>
+          <w:rFonts w:ascii="Palatino Linotype" w:hAnsi="Palatino Linotype"/>
+          <w:sz w:val="26"/>
+          <w:szCs w:val="26"/>
+        </w:rPr>
+      </w:pPr>
+      <w:r>
+        <w:rPr>
+          <w:rFonts w:ascii="Palatino Linotype" w:hAnsi="Palatino Linotype"/>
+          <w:sz w:val="26"/>
+          <w:szCs w:val="26"/>
+        </w:rPr>
         <w:t xml:space="preserve"> </w:t>
-      </w:r>
-      <w:r>
-        <w:rPr>
-          <w:rFonts w:ascii="Palatino Linotype" w:hAnsi="Palatino Linotype"/>
-          <w:sz w:val="26"/>
-          <w:szCs w:val="26"/>
-        </w:rPr>
-        <w:t>[Result "1-0"]</w:t>
-      </w:r>
-    </w:p>
-    <w:p>
-      <w:pPr>
-        <w:rPr>
-          <w:rFonts w:ascii="Palatino Linotype" w:hAnsi="Palatino Linotype"/>
-          <w:sz w:val="26"/>
-          <w:szCs w:val="26"/>
-        </w:rPr>
-      </w:pPr>
-      <w:r>
-        <w:rPr>
-          <w:rFonts w:ascii="Palatino Linotype" w:hAnsi="Palatino Linotype"/>
-          <w:sz w:val="26"/>
-          <w:szCs w:val="26"/>
-        </w:rPr>
-        <w:t>1. e3 e5 {Don't you just love queens $2} 2. Qg4 h5 {I'm coming at you $1} 3. Qc4 b5</w:t>
-      </w:r>
-    </w:p>
-    <w:p>
-      <w:pPr>
-        <w:rPr>
-          <w:rFonts w:ascii="Palatino Linotype" w:hAnsi="Palatino Linotype"/>
-          <w:sz w:val="26"/>
-          <w:szCs w:val="26"/>
-        </w:rPr>
-      </w:pPr>
-      <w:r>
-        <w:rPr>
-          <w:rFonts w:ascii="Palatino Linotype" w:hAnsi="Palatino Linotype"/>
-          <w:sz w:val="26"/>
-          <w:szCs w:val="26"/>
-        </w:rPr>
-        <w:t>4. Qd5 {What do you think you're doing $2} 4... c6 5. Qxe5+ {There goes a piece.}</w:t>
-      </w:r>
-    </w:p>
-    <w:p>
-      <w:pPr>
-        <w:rPr>
-          <w:rFonts w:ascii="Palatino Linotype" w:hAnsi="Palatino Linotype"/>
-          <w:sz w:val="26"/>
-          <w:szCs w:val="26"/>
-        </w:rPr>
-      </w:pPr>
-      <w:r>
-        <w:rPr>
-          <w:rFonts w:ascii="Palatino Linotype" w:hAnsi="Palatino Linotype"/>
-          <w:sz w:val="26"/>
-          <w:szCs w:val="26"/>
-        </w:rPr>
-        <w:t>5... Qe7 6. Nf3 d6 7. Qxe7+ {Oh. Maybe that's why I wasn't supposed to bring my</w:t>
-      </w:r>
-    </w:p>
-    <w:p>
-      <w:pPr>
-        <w:rPr>
-          <w:rFonts w:ascii="Palatino Linotype" w:hAnsi="Palatino Linotype"/>
-          <w:sz w:val="26"/>
-          <w:szCs w:val="26"/>
-        </w:rPr>
-      </w:pPr>
-      <w:r>
-        <w:rPr>
-          <w:rFonts w:ascii="Palatino Linotype" w:hAnsi="Palatino Linotype"/>
-          <w:sz w:val="26"/>
-          <w:szCs w:val="26"/>
-        </w:rPr>
-        <w:t>queen out.} 7... Bxe7 {For me $2 You shouldn't have.} 8. Bd3 a5 9. a4 b4 10. b3</w:t>
-      </w:r>
-    </w:p>
-    <w:p>
-      <w:pPr>
-        <w:rPr>
-          <w:rFonts w:ascii="Palatino Linotype" w:hAnsi="Palatino Linotype"/>
-          <w:sz w:val="26"/>
-          <w:szCs w:val="26"/>
-        </w:rPr>
-      </w:pPr>
-      <w:r>
-        <w:rPr>
-          <w:rFonts w:ascii="Palatino Linotype" w:hAnsi="Palatino Linotype"/>
-          <w:sz w:val="26"/>
-          <w:szCs w:val="26"/>
-        </w:rPr>
-        <w:t>Ba6 11. Bb2 Bxd3 12. cxd3 Bf6 13. Bxf6 Nxf6 14. Ke2 Nh7 15. Rc1 Ra7 16. Nd4 Nd7</w:t>
-      </w:r>
-    </w:p>
-    <w:p>
-      <w:pPr>
-        <w:rPr>
-          <w:rFonts w:ascii="Palatino Linotype" w:hAnsi="Palatino Linotype"/>
-          <w:sz w:val="26"/>
-          <w:szCs w:val="26"/>
-        </w:rPr>
-      </w:pPr>
-      <w:r>
-        <w:rPr>
-          <w:rFonts w:ascii="Palatino Linotype" w:hAnsi="Palatino Linotype"/>
-          <w:sz w:val="26"/>
-          <w:szCs w:val="26"/>
-        </w:rPr>
-        <w:lastRenderedPageBreak/>
-        <w:t>17. Rxc6 {How did you avoid my early queen attacks $2 What am I going to do $2}</w:t>
-      </w:r>
-    </w:p>
-    <w:p>
-      <w:pPr>
-        <w:rPr>
-          <w:rFonts w:ascii="Palatino Linotype" w:hAnsi="Palatino Linotype"/>
-          <w:sz w:val="26"/>
-          <w:szCs w:val="26"/>
-          <w:lang w:val="fr-FR"/>
-        </w:rPr>
-      </w:pPr>
-      <w:r>
-        <w:rPr>
-          <w:rFonts w:ascii="Palatino Linotype" w:hAnsi="Palatino Linotype"/>
-          <w:sz w:val="26"/>
-          <w:szCs w:val="26"/>
-        </w:rPr>
-        <w:t xml:space="preserve">17... Ng5 18. Rc8+ {Oof $1 Better get the king safe.} </w:t>
-      </w:r>
-      <w:r>
-        <w:rPr>
-          <w:rFonts w:ascii="Palatino Linotype" w:hAnsi="Palatino Linotype"/>
-          <w:sz w:val="26"/>
-          <w:szCs w:val="26"/>
-          <w:lang w:val="fr-FR"/>
-        </w:rPr>
-        <w:t>18... Ke7 19. Rxh8 Ne6 20.</w:t>
-      </w:r>
-    </w:p>
-    <w:p>
-      <w:pPr>
-        <w:rPr>
-          <w:rFonts w:ascii="Palatino Linotype" w:hAnsi="Palatino Linotype"/>
-          <w:sz w:val="26"/>
-          <w:szCs w:val="26"/>
-        </w:rPr>
-      </w:pPr>
-      <w:r>
-        <w:rPr>
-          <w:rFonts w:ascii="Palatino Linotype" w:hAnsi="Palatino Linotype"/>
-          <w:sz w:val="26"/>
-          <w:szCs w:val="26"/>
-          <w:lang w:val="fr-FR"/>
-        </w:rPr>
-        <w:t xml:space="preserve">Nc6+ Kf6 21. </w:t>
-      </w:r>
-      <w:r>
-        <w:rPr>
-          <w:rFonts w:ascii="Palatino Linotype" w:hAnsi="Palatino Linotype"/>
-          <w:sz w:val="26"/>
-          <w:szCs w:val="26"/>
-        </w:rPr>
-        <w:t>Nxa7 Nec5 22. Rxh5 Nxb3 23. Nc8 g6 24. Rd5 Nxa1 25. Rxd6+ Kg7 26.</w:t>
-      </w:r>
-    </w:p>
-    <w:p>
-      <w:pPr>
-        <w:rPr>
-          <w:rFonts w:ascii="Palatino Linotype" w:hAnsi="Palatino Linotype"/>
-          <w:sz w:val="26"/>
-          <w:szCs w:val="26"/>
-          <w:lang w:val="fr-FR"/>
-        </w:rPr>
-      </w:pPr>
-      <w:r>
-        <w:rPr>
-          <w:rFonts w:ascii="Palatino Linotype" w:hAnsi="Palatino Linotype"/>
-          <w:sz w:val="26"/>
-          <w:szCs w:val="26"/>
-        </w:rPr>
-        <w:t xml:space="preserve">Rxd7 Nb3 27. Rc7 Kh6 28. Nd6 f6 29. d4 Kg5 30. </w:t>
-      </w:r>
-      <w:r>
-        <w:rPr>
-          <w:rFonts w:ascii="Palatino Linotype" w:hAnsi="Palatino Linotype"/>
-          <w:sz w:val="26"/>
-          <w:szCs w:val="26"/>
-          <w:lang w:val="fr-FR"/>
-        </w:rPr>
-        <w:t>Ne4+ Kf5 31. d3 Kg4 32. f3+ {I'm</w:t>
-      </w:r>
-    </w:p>
-    <w:p>
-      <w:pPr>
-        <w:rPr>
-          <w:rFonts w:ascii="Palatino Linotype" w:hAnsi="Palatino Linotype"/>
-          <w:sz w:val="26"/>
-          <w:szCs w:val="26"/>
-        </w:rPr>
-      </w:pPr>
-      <w:r>
-        <w:rPr>
-          <w:rFonts w:ascii="Palatino Linotype" w:hAnsi="Palatino Linotype"/>
-          <w:sz w:val="26"/>
-          <w:szCs w:val="26"/>
-        </w:rPr>
-        <w:t>starting to get a bit worried about this one.} 32... Kf5 33. Rc6 Nxd4+ {Look</w:t>
-      </w:r>
-    </w:p>
-    <w:p>
-      <w:pPr>
-        <w:rPr>
-          <w:rFonts w:ascii="Palatino Linotype" w:hAnsi="Palatino Linotype"/>
-          <w:sz w:val="26"/>
-          <w:szCs w:val="26"/>
-        </w:rPr>
-      </w:pPr>
-      <w:r>
-        <w:rPr>
-          <w:rFonts w:ascii="Palatino Linotype" w:hAnsi="Palatino Linotype"/>
-          <w:sz w:val="26"/>
-          <w:szCs w:val="26"/>
-        </w:rPr>
-        <w:t>out $1} 34. exd4 g5 35. Rxf6# {How did you defend that and come out ahead $6 Can I</w:t>
-      </w:r>
-    </w:p>
-    <w:p>
-      <w:pPr>
-        <w:rPr>
-          <w:rFonts w:ascii="Palatino Linotype" w:hAnsi="Palatino Linotype"/>
-          <w:sz w:val="26"/>
-          <w:szCs w:val="26"/>
-        </w:rPr>
-      </w:pPr>
-      <w:r>
-        <w:rPr>
-          <w:rFonts w:ascii="Palatino Linotype" w:hAnsi="Palatino Linotype"/>
-          <w:sz w:val="26"/>
-          <w:szCs w:val="26"/>
-        </w:rPr>
-        <w:t>get a rematch $2} 1-0</w:t>
       </w:r>
     </w:p>
     <w:sectPr>

</xml_diff>